<commit_message>
add id in markups
</commit_message>
<xml_diff>
--- a/tests/ludification.docx
+++ b/tests/ludification.docx
@@ -21,6 +21,28 @@
           <w:sz w:val="24"/>
           <w:szCs w:val="24"/>
         </w:rPr>
+        <w:t>id: #00-23-2023</w:t>
+      </w:r>
+    </w:p>
+    <w:p>
+      <w:pPr>
+        <w:jc w:val="center"/>
+        <w:rPr>
+          <w:rFonts w:ascii="Times New Roman" w:hAnsi="Times New Roman" w:cs="Times New Roman"/>
+          <w:b/>
+          <w:bCs/>
+          <w:sz w:val="24"/>
+          <w:szCs w:val="24"/>
+        </w:rPr>
+      </w:pPr>
+      <w:r>
+        <w:rPr>
+          <w:rFonts w:ascii="Times New Roman" w:hAnsi="Times New Roman" w:cs="Times New Roman"/>
+          <w:b/>
+          <w:bCs/>
+          <w:sz w:val="24"/>
+          <w:szCs w:val="24"/>
+        </w:rPr>
         <w:t>@ Samuel</w:t>
       </w:r>
     </w:p>
@@ -692,25 +714,7 @@
           <w:sz w:val="24"/>
           <w:szCs w:val="24"/>
         </w:rPr>
-        <w:t xml:space="preserve">sera effectué afin d’y voir </w:t>
-      </w:r>
-      <w:proofErr w:type="gramStart"/>
-      <w:r>
-        <w:rPr>
-          <w:rFonts w:ascii="Times New Roman" w:hAnsi="Times New Roman" w:cs="Times New Roman"/>
-          <w:sz w:val="24"/>
-          <w:szCs w:val="24"/>
-        </w:rPr>
-        <w:t>plus</w:t>
-      </w:r>
-      <w:proofErr w:type="gramEnd"/>
-      <w:r>
-        <w:rPr>
-          <w:rFonts w:ascii="Times New Roman" w:hAnsi="Times New Roman" w:cs="Times New Roman"/>
-          <w:sz w:val="24"/>
-          <w:szCs w:val="24"/>
-        </w:rPr>
-        <w:t xml:space="preserve"> clair sur l’innovation et le futur </w:t>
+        <w:t xml:space="preserve">sera effectué afin d’y voir plus clair sur l’innovation et le futur </w:t>
       </w:r>
       <w:r>
         <w:rPr>
@@ -997,7 +1001,16 @@
           <w:sz w:val="24"/>
           <w:szCs w:val="24"/>
         </w:rPr>
-        <w:t xml:space="preserve"> en favorisant, par l’entremise de stratégies ludiques </w:t>
+        <w:t xml:space="preserve"> en favorisant, par l’entremise de </w:t>
+      </w:r>
+      <w:r>
+        <w:rPr>
+          <w:rFonts w:ascii="Times New Roman" w:hAnsi="Times New Roman" w:cs="Times New Roman"/>
+          <w:sz w:val="24"/>
+          <w:szCs w:val="24"/>
+        </w:rPr>
+        <w:lastRenderedPageBreak/>
+        <w:t xml:space="preserve">stratégies ludiques </w:t>
       </w:r>
       <w:r>
         <w:rPr>
@@ -1045,16 +1058,7 @@
           <w:sz w:val="24"/>
           <w:szCs w:val="24"/>
         </w:rPr>
-        <w:t xml:space="preserve">Cette approche est d’autant plus favorable </w:t>
-      </w:r>
-      <w:r>
-        <w:rPr>
-          <w:rFonts w:ascii="Times New Roman" w:hAnsi="Times New Roman" w:cs="Times New Roman"/>
-          <w:sz w:val="24"/>
-          <w:szCs w:val="24"/>
-        </w:rPr>
-        <w:lastRenderedPageBreak/>
-        <w:t>car les possibilités de personnalisation selon le profil de chacun sont</w:t>
+        <w:t>Cette approche est d’autant plus favorable car les possibilités de personnalisation selon le profil de chacun sont</w:t>
       </w:r>
       <w:r>
         <w:rPr>
@@ -1911,15 +1915,32 @@
         </w:rPr>
         <w:t xml:space="preserve"> </w:t>
       </w:r>
-      <w:hyperlink r:id="rId1" w:history="1">
-        <w:r>
-          <w:rPr>
-            <w:rStyle w:val="Hyperlien"/>
-            <w:lang w:val="en-US"/>
-          </w:rPr>
-          <w:t>A Literature Review of E-government Services with Gamification Elements (ulaval.ca)</w:t>
-        </w:r>
-      </w:hyperlink>
+      <w:r>
+        <w:fldChar w:fldCharType="begin"/>
+      </w:r>
+      <w:r>
+        <w:rPr>
+          <w:lang w:val="en-US"/>
+        </w:rPr>
+        <w:instrText>HYPERLINK "https://www-tandfonline-com.acces.bibl.ulaval.ca/doi/pdf/10.1080/01900692.2021.1930042?needAccess=true"</w:instrText>
+      </w:r>
+      <w:r>
+        <w:fldChar w:fldCharType="separate"/>
+      </w:r>
+      <w:r>
+        <w:rPr>
+          <w:rStyle w:val="Hyperlien"/>
+          <w:lang w:val="en-US"/>
+        </w:rPr>
+        <w:t>A Literature Review of E-government Services with Gamification Elements (ulaval.ca)</w:t>
+      </w:r>
+      <w:r>
+        <w:rPr>
+          <w:rStyle w:val="Hyperlien"/>
+          <w:lang w:val="en-US"/>
+        </w:rPr>
+        <w:fldChar w:fldCharType="end"/>
+      </w:r>
     </w:p>
   </w:footnote>
   <w:footnote w:id="3">
@@ -1942,15 +1963,32 @@
         </w:rPr>
         <w:t xml:space="preserve"> </w:t>
       </w:r>
-      <w:hyperlink r:id="rId2" w:history="1">
-        <w:r>
-          <w:rPr>
-            <w:rStyle w:val="Hyperlien"/>
-            <w:lang w:val="en-US"/>
-          </w:rPr>
-          <w:t>Gamification in Public Service Provisioning: Investigation of Research Needs (researchgate.net)</w:t>
-        </w:r>
-      </w:hyperlink>
+      <w:r>
+        <w:fldChar w:fldCharType="begin"/>
+      </w:r>
+      <w:r>
+        <w:rPr>
+          <w:lang w:val="en-US"/>
+        </w:rPr>
+        <w:instrText>HYPERLINK "https://www.researchgate.net/profile/Alexander-Ronzhyn/publication/342703018_Gamification_in_Public_Service_Provisioning_Investigation_of_Research_Needs/links/5f022c9645851550508d9dfd/Gamification-in-Public-Service-Provisioning-Investigation-of-Research-Needs.pdf"</w:instrText>
+      </w:r>
+      <w:r>
+        <w:fldChar w:fldCharType="separate"/>
+      </w:r>
+      <w:r>
+        <w:rPr>
+          <w:rStyle w:val="Hyperlien"/>
+          <w:lang w:val="en-US"/>
+        </w:rPr>
+        <w:t>Gamification in Public Service Provisioning: Investigation of Research Needs (researchgate.net)</w:t>
+      </w:r>
+      <w:r>
+        <w:rPr>
+          <w:rStyle w:val="Hyperlien"/>
+          <w:lang w:val="en-US"/>
+        </w:rPr>
+        <w:fldChar w:fldCharType="end"/>
+      </w:r>
     </w:p>
   </w:footnote>
   <w:footnote w:id="4">
@@ -1967,7 +2005,7 @@
       <w:r>
         <w:t xml:space="preserve"> </w:t>
       </w:r>
-      <w:hyperlink r:id="rId3" w:history="1">
+      <w:hyperlink r:id="rId1" w:history="1">
         <w:r>
           <w:rPr>
             <w:rStyle w:val="Hyperlien"/>
@@ -2025,15 +2063,32 @@
         </w:rPr>
         <w:t xml:space="preserve"> </w:t>
       </w:r>
-      <w:hyperlink r:id="rId4" w:history="1">
-        <w:r>
-          <w:rPr>
-            <w:rStyle w:val="Hyperlien"/>
-            <w:lang w:val="en-US"/>
-          </w:rPr>
-          <w:t>Hawaii wins with gamification of state online services - GCN</w:t>
-        </w:r>
-      </w:hyperlink>
+      <w:r>
+        <w:fldChar w:fldCharType="begin"/>
+      </w:r>
+      <w:r>
+        <w:rPr>
+          <w:lang w:val="en-US"/>
+        </w:rPr>
+        <w:instrText>HYPERLINK "https://gcn.com/cybersecurity/2014/10/hawaii-wins-with-gamification-of-state-online-services/296924/"</w:instrText>
+      </w:r>
+      <w:r>
+        <w:fldChar w:fldCharType="separate"/>
+      </w:r>
+      <w:r>
+        <w:rPr>
+          <w:rStyle w:val="Hyperlien"/>
+          <w:lang w:val="en-US"/>
+        </w:rPr>
+        <w:t>Hawaii wins with gamification of state online services - GCN</w:t>
+      </w:r>
+      <w:r>
+        <w:rPr>
+          <w:rStyle w:val="Hyperlien"/>
+          <w:lang w:val="en-US"/>
+        </w:rPr>
+        <w:fldChar w:fldCharType="end"/>
+      </w:r>
     </w:p>
   </w:footnote>
   <w:footnote w:id="6">
@@ -2053,7 +2108,7 @@
         </w:rPr>
         <w:t xml:space="preserve"> </w:t>
       </w:r>
-      <w:hyperlink r:id="rId5" w:history="1">
+      <w:hyperlink r:id="rId2" w:history="1">
         <w:r>
           <w:rPr>
             <w:rStyle w:val="Hyperlien"/>
@@ -2098,7 +2153,7 @@
       <w:r>
         <w:t xml:space="preserve"> </w:t>
       </w:r>
-      <w:hyperlink r:id="rId6" w:history="1">
+      <w:hyperlink r:id="rId3" w:history="1">
         <w:r>
           <w:rPr>
             <w:rStyle w:val="Hyperlien"/>
@@ -2136,7 +2191,7 @@
       <w:r>
         <w:t xml:space="preserve"> </w:t>
       </w:r>
-      <w:hyperlink r:id="rId7" w:history="1">
+      <w:hyperlink r:id="rId4" w:history="1">
         <w:r>
           <w:rPr>
             <w:rStyle w:val="Hyperlien"/>
@@ -2166,15 +2221,32 @@
         </w:rPr>
         <w:t xml:space="preserve"> </w:t>
       </w:r>
-      <w:hyperlink r:id="rId8" w:history="1">
-        <w:r>
-          <w:rPr>
-            <w:rStyle w:val="Hyperlien"/>
-            <w:lang w:val="en-US"/>
-          </w:rPr>
-          <w:t>NHS Food Scanner app - Healthier Families - NHS (www.nhs.uk)</w:t>
-        </w:r>
-      </w:hyperlink>
+      <w:r>
+        <w:fldChar w:fldCharType="begin"/>
+      </w:r>
+      <w:r>
+        <w:rPr>
+          <w:lang w:val="en-US"/>
+        </w:rPr>
+        <w:instrText>HYPERLINK "https://www.nhs.uk/healthier-families/food-facts/nhs-food-scanner-app/"</w:instrText>
+      </w:r>
+      <w:r>
+        <w:fldChar w:fldCharType="separate"/>
+      </w:r>
+      <w:r>
+        <w:rPr>
+          <w:rStyle w:val="Hyperlien"/>
+          <w:lang w:val="en-US"/>
+        </w:rPr>
+        <w:t>NHS Food Scanner app - Healthier Families - NHS (www.nhs.uk)</w:t>
+      </w:r>
+      <w:r>
+        <w:rPr>
+          <w:rStyle w:val="Hyperlien"/>
+          <w:lang w:val="en-US"/>
+        </w:rPr>
+        <w:fldChar w:fldCharType="end"/>
+      </w:r>
     </w:p>
   </w:footnote>
 </w:footnotes>
@@ -3091,10 +3163,6 @@
 </file>
 
 <file path=customXml/item1.xml><?xml version="1.0" encoding="utf-8"?>
-<b:Sources xmlns:b="http://schemas.openxmlformats.org/officeDocument/2006/bibliography" xmlns="http://schemas.openxmlformats.org/officeDocument/2006/bibliography" SelectedStyle="\APASixthEditionOfficeOnline.xsl" StyleName="APA" Version="6"/>
-</file>
-
-<file path=customXml/item2.xml><?xml version="1.0" encoding="utf-8"?>
 <p:properties xmlns:p="http://schemas.microsoft.com/office/2006/metadata/properties" xmlns:xsi="http://www.w3.org/2001/XMLSchema-instance" xmlns:pc="http://schemas.microsoft.com/office/infopath/2007/PartnerControls">
   <documentManagement>
     <lcf76f155ced4ddcb4097134ff3c332f xmlns="81c9f6d7-38be-4b6f-ac7a-53278e4778cd">
@@ -3112,16 +3180,11 @@
 </p:properties>
 </file>
 
-<file path=customXml/item3.xml><?xml version="1.0" encoding="utf-8"?>
-<?mso-contentType ?>
-<FormTemplates xmlns="http://schemas.microsoft.com/sharepoint/v3/contenttype/forms">
-  <Display>DocumentLibraryForm</Display>
-  <Edit>DocumentLibraryForm</Edit>
-  <New>DocumentLibraryForm</New>
-</FormTemplates>
+<file path=customXml/item2.xml><?xml version="1.0" encoding="utf-8"?>
+<b:Sources xmlns:b="http://schemas.openxmlformats.org/officeDocument/2006/bibliography" xmlns="http://schemas.openxmlformats.org/officeDocument/2006/bibliography" SelectedStyle="\APASixthEditionOfficeOnline.xsl" StyleName="APA" Version="6"/>
 </file>
 
-<file path=customXml/item4.xml><?xml version="1.0" encoding="utf-8"?>
+<file path=customXml/item3.xml><?xml version="1.0" encoding="utf-8"?>
 <ct:contentTypeSchema xmlns:ct="http://schemas.microsoft.com/office/2006/metadata/contentType" xmlns:ma="http://schemas.microsoft.com/office/2006/metadata/properties/metaAttributes" ct:_="" ma:_="" ma:contentTypeName="Document" ma:contentTypeID="0x010100502947A9A1BFB64E940A6360D3C2E9FF" ma:contentTypeVersion="15" ma:contentTypeDescription="Crée un document." ma:contentTypeScope="" ma:versionID="ab003bcfa122b52dea7dac2dc4c56070">
   <xsd:schema xmlns:xsd="http://www.w3.org/2001/XMLSchema" xmlns:xs="http://www.w3.org/2001/XMLSchema" xmlns:p="http://schemas.microsoft.com/office/2006/metadata/properties" xmlns:ns2="81c9f6d7-38be-4b6f-ac7a-53278e4778cd" xmlns:ns3="562370e7-b28b-48b8-b232-8034dde365ed" targetNamespace="http://schemas.microsoft.com/office/2006/metadata/properties" ma:root="true" ma:fieldsID="55310cbb28621703c25a0ab43cf87825" ns2:_="" ns3:_="">
     <xsd:import namespace="81c9f6d7-38be-4b6f-ac7a-53278e4778cd"/>
@@ -3358,15 +3421,16 @@
 </ct:contentTypeSchema>
 </file>
 
-<file path=customXml/itemProps1.xml><?xml version="1.0" encoding="utf-8"?>
-<ds:datastoreItem xmlns:ds="http://schemas.openxmlformats.org/officeDocument/2006/customXml" ds:itemID="{6718CE34-B4EE-449C-A272-EE5BACB70D2E}">
-  <ds:schemaRefs>
-    <ds:schemaRef ds:uri="http://schemas.openxmlformats.org/officeDocument/2006/bibliography"/>
-  </ds:schemaRefs>
-</ds:datastoreItem>
+<file path=customXml/item4.xml><?xml version="1.0" encoding="utf-8"?>
+<?mso-contentType ?>
+<FormTemplates xmlns="http://schemas.microsoft.com/sharepoint/v3/contenttype/forms">
+  <Display>DocumentLibraryForm</Display>
+  <Edit>DocumentLibraryForm</Edit>
+  <New>DocumentLibraryForm</New>
+</FormTemplates>
 </file>
 
-<file path=customXml/itemProps2.xml><?xml version="1.0" encoding="utf-8"?>
+<file path=customXml/itemProps1.xml><?xml version="1.0" encoding="utf-8"?>
 <ds:datastoreItem xmlns:ds="http://schemas.openxmlformats.org/officeDocument/2006/customXml" ds:itemID="{87605833-288C-494E-A85A-5B29AD4BD8CF}">
   <ds:schemaRefs>
     <ds:schemaRef ds:uri="http://schemas.microsoft.com/office/2006/metadata/properties"/>
@@ -3377,15 +3441,15 @@
 </ds:datastoreItem>
 </file>
 
-<file path=customXml/itemProps3.xml><?xml version="1.0" encoding="utf-8"?>
-<ds:datastoreItem xmlns:ds="http://schemas.openxmlformats.org/officeDocument/2006/customXml" ds:itemID="{D6E442B5-2723-49A1-901A-93AA2038267A}">
+<file path=customXml/itemProps2.xml><?xml version="1.0" encoding="utf-8"?>
+<ds:datastoreItem xmlns:ds="http://schemas.openxmlformats.org/officeDocument/2006/customXml" ds:itemID="{6718CE34-B4EE-449C-A272-EE5BACB70D2E}">
   <ds:schemaRefs>
-    <ds:schemaRef ds:uri="http://schemas.microsoft.com/sharepoint/v3/contenttype/forms"/>
+    <ds:schemaRef ds:uri="http://schemas.openxmlformats.org/officeDocument/2006/bibliography"/>
   </ds:schemaRefs>
 </ds:datastoreItem>
 </file>
 
-<file path=customXml/itemProps4.xml><?xml version="1.0" encoding="utf-8"?>
+<file path=customXml/itemProps3.xml><?xml version="1.0" encoding="utf-8"?>
 <ds:datastoreItem xmlns:ds="http://schemas.openxmlformats.org/officeDocument/2006/customXml" ds:itemID="{BE2088C4-9FB4-463D-8921-C128E73BA2CB}">
   <ds:schemaRefs>
     <ds:schemaRef ds:uri="http://schemas.microsoft.com/office/2006/metadata/contentType"/>
@@ -3402,4 +3466,12 @@
     <ds:schemaRef ds:uri="http://schemas.microsoft.com/internal/obd"/>
   </ds:schemaRefs>
 </ds:datastoreItem>
+</file>
+
+<file path=customXml/itemProps4.xml><?xml version="1.0" encoding="utf-8"?>
+<ds:datastoreItem xmlns:ds="http://schemas.openxmlformats.org/officeDocument/2006/customXml" ds:itemID="{D6E442B5-2723-49A1-901A-93AA2038267A}">
+  <ds:schemaRefs>
+    <ds:schemaRef ds:uri="http://schemas.microsoft.com/sharepoint/v3/contenttype/forms"/>
+  </ds:schemaRefs>
+</ds:datastoreItem>
 </file>
</xml_diff>